<commit_message>
Stakeholdersanalyse + PvA h7 deels
De stakeholdersanalyse is opgesteld en is verwerkt in het stakeholders gedeelte van het Plan van Aanpak in hoofdstuk 7
</commit_message>
<xml_diff>
--- a/PvA_casusteam Arch_BTW-VS01.docx
+++ b/PvA_casusteam Arch_BTW-VS01.docx
@@ -2374,7 +2374,7 @@
               <w:t xml:space="preserve">Week </w:t>
             </w:r>
             <w:r>
-              <w:t>4</w:t>
+              <w:t>5</w:t>
             </w:r>
           </w:p>
         </w:tc>
@@ -2562,6 +2562,9 @@
               </w:numPr>
               <w:cnfStyle w:val="000000100000" w:firstRow="0" w:lastRow="0" w:firstColumn="0" w:lastColumn="0" w:oddVBand="0" w:evenVBand="0" w:oddHBand="1" w:evenHBand="0" w:firstRowFirstColumn="0" w:firstRowLastColumn="0" w:lastRowFirstColumn="0" w:lastRowLastColumn="0"/>
             </w:pPr>
+            <w:r>
+              <w:t>Geen tussenproducten</w:t>
+            </w:r>
           </w:p>
         </w:tc>
         <w:tc>
@@ -2573,15 +2576,7 @@
               <w:cnfStyle w:val="000000100000" w:firstRow="0" w:lastRow="0" w:firstColumn="0" w:lastColumn="0" w:oddVBand="0" w:evenVBand="0" w:oddHBand="1" w:evenHBand="0" w:firstRowFirstColumn="0" w:firstRowLastColumn="0" w:lastRowFirstColumn="0" w:lastRowLastColumn="0"/>
             </w:pPr>
             <w:r>
-              <w:t>Week 4</w:t>
-            </w:r>
-          </w:p>
-          <w:p>
-            <w:pPr>
-              <w:cnfStyle w:val="000000100000" w:firstRow="0" w:lastRow="0" w:firstColumn="0" w:lastColumn="0" w:oddVBand="0" w:evenVBand="0" w:oddHBand="1" w:evenHBand="0" w:firstRowFirstColumn="0" w:firstRowLastColumn="0" w:lastRowFirstColumn="0" w:lastRowLastColumn="0"/>
-            </w:pPr>
-            <w:r>
-              <w:t>Week 4</w:t>
+              <w:t>Week 5</w:t>
             </w:r>
           </w:p>
         </w:tc>
@@ -2638,6 +2633,9 @@
               </w:numPr>
               <w:cnfStyle w:val="000000000000" w:firstRow="0" w:lastRow="0" w:firstColumn="0" w:lastColumn="0" w:oddVBand="0" w:evenVBand="0" w:oddHBand="0" w:evenHBand="0" w:firstRowFirstColumn="0" w:firstRowLastColumn="0" w:lastRowFirstColumn="0" w:lastRowLastColumn="0"/>
             </w:pPr>
+            <w:r>
+              <w:t>Klaarmaken van benodigdheden om aan realisatie te beginnen</w:t>
+            </w:r>
           </w:p>
         </w:tc>
       </w:tr>
@@ -2728,7 +2726,10 @@
               <w:cnfStyle w:val="000000100000" w:firstRow="0" w:lastRow="0" w:firstColumn="0" w:lastColumn="0" w:oddVBand="0" w:evenVBand="0" w:oddHBand="1" w:evenHBand="0" w:firstRowFirstColumn="0" w:firstRowLastColumn="0" w:lastRowFirstColumn="0" w:lastRowLastColumn="0"/>
             </w:pPr>
             <w:r>
-              <w:t>Week 6</w:t>
+              <w:t xml:space="preserve">Week </w:t>
+            </w:r>
+            <w:r>
+              <w:t>5</w:t>
             </w:r>
           </w:p>
           <w:p>
@@ -2736,7 +2737,10 @@
               <w:cnfStyle w:val="000000100000" w:firstRow="0" w:lastRow="0" w:firstColumn="0" w:lastColumn="0" w:oddVBand="0" w:evenVBand="0" w:oddHBand="1" w:evenHBand="0" w:firstRowFirstColumn="0" w:firstRowLastColumn="0" w:lastRowFirstColumn="0" w:lastRowLastColumn="0"/>
             </w:pPr>
             <w:r>
-              <w:t>Week 7</w:t>
+              <w:t xml:space="preserve">Week </w:t>
+            </w:r>
+            <w:r>
+              <w:t>6</w:t>
             </w:r>
           </w:p>
           <w:p>
@@ -2744,7 +2748,10 @@
               <w:cnfStyle w:val="000000100000" w:firstRow="0" w:lastRow="0" w:firstColumn="0" w:lastColumn="0" w:oddVBand="0" w:evenVBand="0" w:oddHBand="1" w:evenHBand="0" w:firstRowFirstColumn="0" w:firstRowLastColumn="0" w:lastRowFirstColumn="0" w:lastRowLastColumn="0"/>
             </w:pPr>
             <w:r>
-              <w:t>Week 7</w:t>
+              <w:t xml:space="preserve">Week </w:t>
+            </w:r>
+            <w:r>
+              <w:t>6</w:t>
             </w:r>
           </w:p>
         </w:tc>
@@ -3124,43 +3131,500 @@
     </w:p>
     <w:p>
       <w:r>
-        <w:drawing>
-          <wp:inline distT="0" distB="0" distL="0" distR="0" wp14:anchorId="2806900D" wp14:editId="155D041B">
-            <wp:extent cx="3004457" cy="2926851"/>
-            <wp:effectExtent l="0" t="0" r="5715" b="6985"/>
-            <wp:docPr id="1986482643" name="Picture 1" descr="A white square with blue squares&#10;&#10;Description automatically generated"/>
-            <wp:cNvGraphicFramePr>
-              <a:graphicFrameLocks xmlns:a="http://schemas.openxmlformats.org/drawingml/2006/main" noChangeAspect="1"/>
-            </wp:cNvGraphicFramePr>
-            <a:graphic xmlns:a="http://schemas.openxmlformats.org/drawingml/2006/main">
-              <a:graphicData uri="http://schemas.openxmlformats.org/drawingml/2006/picture">
-                <pic:pic xmlns:pic="http://schemas.openxmlformats.org/drawingml/2006/picture">
-                  <pic:nvPicPr>
-                    <pic:cNvPr id="1986482643" name="Picture 1" descr="A white square with blue squares&#10;&#10;Description automatically generated"/>
-                    <pic:cNvPicPr/>
-                  </pic:nvPicPr>
-                  <pic:blipFill>
-                    <a:blip r:embed="rId9"/>
-                    <a:stretch>
-                      <a:fillRect/>
-                    </a:stretch>
-                  </pic:blipFill>
-                  <pic:spPr>
-                    <a:xfrm>
-                      <a:off x="0" y="0"/>
-                      <a:ext cx="3007290" cy="2929611"/>
-                    </a:xfrm>
-                    <a:prstGeom prst="rect">
-                      <a:avLst/>
-                    </a:prstGeom>
-                  </pic:spPr>
-                </pic:pic>
-              </a:graphicData>
-            </a:graphic>
-          </wp:inline>
-        </w:drawing>
+        <w:t>Bij het project worden groepen stakeholders in verschillende manieren betrokken en geinformeerd bij het project. Hieronder staat een tabel van hoe deze samenwerking eruit gaat zien. Voor meer informatie over hoe dit tot stand is gekomen, zie de stakeholdersanalyse.</w:t>
       </w:r>
     </w:p>
+    <w:tbl>
+      <w:tblPr>
+        <w:tblStyle w:val="GridTable4-Accent1"/>
+        <w:tblW w:w="0" w:type="auto"/>
+        <w:tblLook w:val="04A0" w:firstRow="1" w:lastRow="0" w:firstColumn="1" w:lastColumn="0" w:noHBand="0" w:noVBand="1"/>
+      </w:tblPr>
+      <w:tblGrid>
+        <w:gridCol w:w="2254"/>
+        <w:gridCol w:w="2254"/>
+        <w:gridCol w:w="2254"/>
+        <w:gridCol w:w="2254"/>
+      </w:tblGrid>
+      <w:tr>
+        <w:trPr>
+          <w:cnfStyle w:val="100000000000" w:firstRow="1" w:lastRow="0" w:firstColumn="0" w:lastColumn="0" w:oddVBand="0" w:evenVBand="0" w:oddHBand="0" w:evenHBand="0" w:firstRowFirstColumn="0" w:firstRowLastColumn="0" w:lastRowFirstColumn="0" w:lastRowLastColumn="0"/>
+        </w:trPr>
+        <w:tc>
+          <w:tcPr>
+            <w:cnfStyle w:val="001000000000" w:firstRow="0" w:lastRow="0" w:firstColumn="1" w:lastColumn="0" w:oddVBand="0" w:evenVBand="0" w:oddHBand="0" w:evenHBand="0" w:firstRowFirstColumn="0" w:firstRowLastColumn="0" w:lastRowFirstColumn="0" w:lastRowLastColumn="0"/>
+            <w:tcW w:w="2254" w:type="dxa"/>
+          </w:tcPr>
+          <w:p>
+            <w:r>
+              <w:t>Opdrachtgever</w:t>
+            </w:r>
+          </w:p>
+        </w:tc>
+        <w:tc>
+          <w:tcPr>
+            <w:tcW w:w="2254" w:type="dxa"/>
+          </w:tcPr>
+          <w:p>
+            <w:pPr>
+              <w:cnfStyle w:val="100000000000" w:firstRow="1" w:lastRow="0" w:firstColumn="0" w:lastColumn="0" w:oddVBand="0" w:evenVBand="0" w:oddHBand="0" w:evenHBand="0" w:firstRowFirstColumn="0" w:firstRowLastColumn="0" w:lastRowFirstColumn="0" w:lastRowLastColumn="0"/>
+            </w:pPr>
+            <w:r>
+              <w:t>Beleidsmakers</w:t>
+            </w:r>
+          </w:p>
+        </w:tc>
+        <w:tc>
+          <w:tcPr>
+            <w:tcW w:w="2254" w:type="dxa"/>
+          </w:tcPr>
+          <w:p>
+            <w:pPr>
+              <w:cnfStyle w:val="100000000000" w:firstRow="1" w:lastRow="0" w:firstColumn="0" w:lastColumn="0" w:oddVBand="0" w:evenVBand="0" w:oddHBand="0" w:evenHBand="0" w:firstRowFirstColumn="0" w:firstRowLastColumn="0" w:lastRowFirstColumn="0" w:lastRowLastColumn="0"/>
+            </w:pPr>
+            <w:r>
+              <w:t>Medewerkers</w:t>
+            </w:r>
+          </w:p>
+        </w:tc>
+        <w:tc>
+          <w:tcPr>
+            <w:tcW w:w="2254" w:type="dxa"/>
+          </w:tcPr>
+          <w:p>
+            <w:pPr>
+              <w:cnfStyle w:val="100000000000" w:firstRow="1" w:lastRow="0" w:firstColumn="0" w:lastColumn="0" w:oddVBand="0" w:evenVBand="0" w:oddHBand="0" w:evenHBand="0" w:firstRowFirstColumn="0" w:firstRowLastColumn="0" w:lastRowFirstColumn="0" w:lastRowLastColumn="0"/>
+            </w:pPr>
+            <w:r>
+              <w:t>Gasten</w:t>
+            </w:r>
+          </w:p>
+        </w:tc>
+      </w:tr>
+      <w:tr>
+        <w:trPr>
+          <w:cnfStyle w:val="000000100000" w:firstRow="0" w:lastRow="0" w:firstColumn="0" w:lastColumn="0" w:oddVBand="0" w:evenVBand="0" w:oddHBand="1" w:evenHBand="0" w:firstRowFirstColumn="0" w:firstRowLastColumn="0" w:lastRowFirstColumn="0" w:lastRowLastColumn="0"/>
+        </w:trPr>
+        <w:tc>
+          <w:tcPr>
+            <w:cnfStyle w:val="001000000000" w:firstRow="0" w:lastRow="0" w:firstColumn="1" w:lastColumn="0" w:oddVBand="0" w:evenVBand="0" w:oddHBand="0" w:evenHBand="0" w:firstRowFirstColumn="0" w:firstRowLastColumn="0" w:lastRowFirstColumn="0" w:lastRowLastColumn="0"/>
+            <w:tcW w:w="2254" w:type="dxa"/>
+          </w:tcPr>
+          <w:p>
+            <w:r>
+              <w:rPr>
+                <w:b w:val="0"/>
+                <w:bCs w:val="0"/>
+              </w:rPr>
+              <w:t>Doel:</w:t>
+            </w:r>
+          </w:p>
+          <w:p>
+            <w:pPr>
+              <w:rPr>
+                <w:b w:val="0"/>
+                <w:bCs w:val="0"/>
+              </w:rPr>
+            </w:pPr>
+            <w:r>
+              <w:rPr>
+                <w:b w:val="0"/>
+                <w:bCs w:val="0"/>
+              </w:rPr>
+              <w:t>Besluitvorming</w:t>
+            </w:r>
+          </w:p>
+        </w:tc>
+        <w:tc>
+          <w:tcPr>
+            <w:tcW w:w="2254" w:type="dxa"/>
+          </w:tcPr>
+          <w:p>
+            <w:pPr>
+              <w:cnfStyle w:val="000000100000" w:firstRow="0" w:lastRow="0" w:firstColumn="0" w:lastColumn="0" w:oddVBand="0" w:evenVBand="0" w:oddHBand="1" w:evenHBand="0" w:firstRowFirstColumn="0" w:firstRowLastColumn="0" w:lastRowFirstColumn="0" w:lastRowLastColumn="0"/>
+            </w:pPr>
+            <w:r>
+              <w:t>Doel:</w:t>
+            </w:r>
+          </w:p>
+          <w:p>
+            <w:pPr>
+              <w:cnfStyle w:val="000000100000" w:firstRow="0" w:lastRow="0" w:firstColumn="0" w:lastColumn="0" w:oddVBand="0" w:evenVBand="0" w:oddHBand="1" w:evenHBand="0" w:firstRowFirstColumn="0" w:firstRowLastColumn="0" w:lastRowFirstColumn="0" w:lastRowLastColumn="0"/>
+            </w:pPr>
+            <w:r>
+              <w:t>Samenwerken</w:t>
+            </w:r>
+          </w:p>
+        </w:tc>
+        <w:tc>
+          <w:tcPr>
+            <w:tcW w:w="2254" w:type="dxa"/>
+          </w:tcPr>
+          <w:p>
+            <w:pPr>
+              <w:cnfStyle w:val="000000100000" w:firstRow="0" w:lastRow="0" w:firstColumn="0" w:lastColumn="0" w:oddVBand="0" w:evenVBand="0" w:oddHBand="1" w:evenHBand="0" w:firstRowFirstColumn="0" w:firstRowLastColumn="0" w:lastRowFirstColumn="0" w:lastRowLastColumn="0"/>
+            </w:pPr>
+            <w:r>
+              <w:t>Doel:</w:t>
+            </w:r>
+          </w:p>
+          <w:p>
+            <w:pPr>
+              <w:cnfStyle w:val="000000100000" w:firstRow="0" w:lastRow="0" w:firstColumn="0" w:lastColumn="0" w:oddVBand="0" w:evenVBand="0" w:oddHBand="1" w:evenHBand="0" w:firstRowFirstColumn="0" w:firstRowLastColumn="0" w:lastRowFirstColumn="0" w:lastRowLastColumn="0"/>
+            </w:pPr>
+            <w:r>
+              <w:t>Raadplegen</w:t>
+            </w:r>
+          </w:p>
+        </w:tc>
+        <w:tc>
+          <w:tcPr>
+            <w:tcW w:w="2254" w:type="dxa"/>
+          </w:tcPr>
+          <w:p>
+            <w:pPr>
+              <w:cnfStyle w:val="000000100000" w:firstRow="0" w:lastRow="0" w:firstColumn="0" w:lastColumn="0" w:oddVBand="0" w:evenVBand="0" w:oddHBand="1" w:evenHBand="0" w:firstRowFirstColumn="0" w:firstRowLastColumn="0" w:lastRowFirstColumn="0" w:lastRowLastColumn="0"/>
+            </w:pPr>
+            <w:r>
+              <w:t>Doel:</w:t>
+            </w:r>
+          </w:p>
+          <w:p>
+            <w:pPr>
+              <w:cnfStyle w:val="000000100000" w:firstRow="0" w:lastRow="0" w:firstColumn="0" w:lastColumn="0" w:oddVBand="0" w:evenVBand="0" w:oddHBand="1" w:evenHBand="0" w:firstRowFirstColumn="0" w:firstRowLastColumn="0" w:lastRowFirstColumn="0" w:lastRowLastColumn="0"/>
+            </w:pPr>
+            <w:r>
+              <w:t>Informeren</w:t>
+            </w:r>
+          </w:p>
+        </w:tc>
+      </w:tr>
+      <w:tr>
+        <w:tc>
+          <w:tcPr>
+            <w:cnfStyle w:val="001000000000" w:firstRow="0" w:lastRow="0" w:firstColumn="1" w:lastColumn="0" w:oddVBand="0" w:evenVBand="0" w:oddHBand="0" w:evenHBand="0" w:firstRowFirstColumn="0" w:firstRowLastColumn="0" w:lastRowFirstColumn="0" w:lastRowLastColumn="0"/>
+            <w:tcW w:w="2254" w:type="dxa"/>
+          </w:tcPr>
+          <w:p>
+            <w:pPr>
+              <w:rPr>
+                <w:b w:val="0"/>
+                <w:bCs w:val="0"/>
+              </w:rPr>
+            </w:pPr>
+            <w:r>
+              <w:rPr>
+                <w:b w:val="0"/>
+                <w:bCs w:val="0"/>
+              </w:rPr>
+              <w:t>De uiteindelijke besluitvorming wordt besloten door de opdrachtgever.</w:t>
+            </w:r>
+          </w:p>
+        </w:tc>
+        <w:tc>
+          <w:tcPr>
+            <w:tcW w:w="2254" w:type="dxa"/>
+          </w:tcPr>
+          <w:p>
+            <w:pPr>
+              <w:cnfStyle w:val="000000000000" w:firstRow="0" w:lastRow="0" w:firstColumn="0" w:lastColumn="0" w:oddVBand="0" w:evenVBand="0" w:oddHBand="0" w:evenHBand="0" w:firstRowFirstColumn="0" w:firstRowLastColumn="0" w:lastRowFirstColumn="0" w:lastRowLastColumn="0"/>
+            </w:pPr>
+            <w:r>
+              <w:t>Gedurende het proces wordt met beleidsmakers samengewerkt als partner, bij analyse, ontwikkeling en het nemen van beslissingen.</w:t>
+            </w:r>
+          </w:p>
+        </w:tc>
+        <w:tc>
+          <w:tcPr>
+            <w:tcW w:w="2254" w:type="dxa"/>
+          </w:tcPr>
+          <w:p>
+            <w:pPr>
+              <w:cnfStyle w:val="000000000000" w:firstRow="0" w:lastRow="0" w:firstColumn="0" w:lastColumn="0" w:oddVBand="0" w:evenVBand="0" w:oddHBand="0" w:evenHBand="0" w:firstRowFirstColumn="0" w:firstRowLastColumn="0" w:lastRowFirstColumn="0" w:lastRowLastColumn="0"/>
+            </w:pPr>
+            <w:r>
+              <w:t>Medewerkerns worden geinformeerd over voortgang van het project en worden om feedback gevraagd.</w:t>
+            </w:r>
+          </w:p>
+        </w:tc>
+        <w:tc>
+          <w:tcPr>
+            <w:tcW w:w="2254" w:type="dxa"/>
+          </w:tcPr>
+          <w:p>
+            <w:pPr>
+              <w:cnfStyle w:val="000000000000" w:firstRow="0" w:lastRow="0" w:firstColumn="0" w:lastColumn="0" w:oddVBand="0" w:evenVBand="0" w:oddHBand="0" w:evenHBand="0" w:firstRowFirstColumn="0" w:firstRowLastColumn="0" w:lastRowFirstColumn="0" w:lastRowLastColumn="0"/>
+            </w:pPr>
+            <w:r>
+              <w:t>Gasten worden toegelicht over het project om hen te helpen de problemen, kansen en oplossingen te begrijpen.</w:t>
+            </w:r>
+          </w:p>
+        </w:tc>
+      </w:tr>
+      <w:tr>
+        <w:trPr>
+          <w:cnfStyle w:val="000000100000" w:firstRow="0" w:lastRow="0" w:firstColumn="0" w:lastColumn="0" w:oddVBand="0" w:evenVBand="0" w:oddHBand="1" w:evenHBand="0" w:firstRowFirstColumn="0" w:firstRowLastColumn="0" w:lastRowFirstColumn="0" w:lastRowLastColumn="0"/>
+        </w:trPr>
+        <w:tc>
+          <w:tcPr>
+            <w:cnfStyle w:val="001000000000" w:firstRow="0" w:lastRow="0" w:firstColumn="1" w:lastColumn="0" w:oddVBand="0" w:evenVBand="0" w:oddHBand="0" w:evenHBand="0" w:firstRowFirstColumn="0" w:firstRowLastColumn="0" w:lastRowFirstColumn="0" w:lastRowLastColumn="0"/>
+            <w:tcW w:w="2254" w:type="dxa"/>
+          </w:tcPr>
+          <w:p>
+            <w:pPr>
+              <w:rPr>
+                <w:b w:val="0"/>
+                <w:bCs w:val="0"/>
+              </w:rPr>
+            </w:pPr>
+            <w:r>
+              <w:rPr>
+                <w:b w:val="0"/>
+                <w:bCs w:val="0"/>
+              </w:rPr>
+              <w:t>Belofte:</w:t>
+            </w:r>
+          </w:p>
+        </w:tc>
+        <w:tc>
+          <w:tcPr>
+            <w:tcW w:w="2254" w:type="dxa"/>
+          </w:tcPr>
+          <w:p>
+            <w:pPr>
+              <w:cnfStyle w:val="000000100000" w:firstRow="0" w:lastRow="0" w:firstColumn="0" w:lastColumn="0" w:oddVBand="0" w:evenVBand="0" w:oddHBand="1" w:evenHBand="0" w:firstRowFirstColumn="0" w:firstRowLastColumn="0" w:lastRowFirstColumn="0" w:lastRowLastColumn="0"/>
+            </w:pPr>
+            <w:r>
+              <w:t>Belofte:</w:t>
+            </w:r>
+          </w:p>
+        </w:tc>
+        <w:tc>
+          <w:tcPr>
+            <w:tcW w:w="2254" w:type="dxa"/>
+          </w:tcPr>
+          <w:p>
+            <w:pPr>
+              <w:cnfStyle w:val="000000100000" w:firstRow="0" w:lastRow="0" w:firstColumn="0" w:lastColumn="0" w:oddVBand="0" w:evenVBand="0" w:oddHBand="1" w:evenHBand="0" w:firstRowFirstColumn="0" w:firstRowLastColumn="0" w:lastRowFirstColumn="0" w:lastRowLastColumn="0"/>
+            </w:pPr>
+            <w:r>
+              <w:t>Belofte:</w:t>
+            </w:r>
+          </w:p>
+        </w:tc>
+        <w:tc>
+          <w:tcPr>
+            <w:tcW w:w="2254" w:type="dxa"/>
+          </w:tcPr>
+          <w:p>
+            <w:pPr>
+              <w:cnfStyle w:val="000000100000" w:firstRow="0" w:lastRow="0" w:firstColumn="0" w:lastColumn="0" w:oddVBand="0" w:evenVBand="0" w:oddHBand="1" w:evenHBand="0" w:firstRowFirstColumn="0" w:firstRowLastColumn="0" w:lastRowFirstColumn="0" w:lastRowLastColumn="0"/>
+            </w:pPr>
+            <w:r>
+              <w:t>Belofte:</w:t>
+            </w:r>
+          </w:p>
+        </w:tc>
+      </w:tr>
+      <w:tr>
+        <w:tc>
+          <w:tcPr>
+            <w:cnfStyle w:val="001000000000" w:firstRow="0" w:lastRow="0" w:firstColumn="1" w:lastColumn="0" w:oddVBand="0" w:evenVBand="0" w:oddHBand="0" w:evenHBand="0" w:firstRowFirstColumn="0" w:firstRowLastColumn="0" w:lastRowFirstColumn="0" w:lastRowLastColumn="0"/>
+            <w:tcW w:w="2254" w:type="dxa"/>
+          </w:tcPr>
+          <w:p>
+            <w:pPr>
+              <w:rPr>
+                <w:b w:val="0"/>
+                <w:bCs w:val="0"/>
+              </w:rPr>
+            </w:pPr>
+            <w:r>
+              <w:rPr>
+                <w:b w:val="0"/>
+                <w:bCs w:val="0"/>
+              </w:rPr>
+              <w:t>U wordt geholpen bij het bereiken van een consensus en zullen uitvoeren wat u beslist.</w:t>
+            </w:r>
+          </w:p>
+        </w:tc>
+        <w:tc>
+          <w:tcPr>
+            <w:tcW w:w="2254" w:type="dxa"/>
+          </w:tcPr>
+          <w:p>
+            <w:pPr>
+              <w:cnfStyle w:val="000000000000" w:firstRow="0" w:lastRow="0" w:firstColumn="0" w:lastColumn="0" w:oddVBand="0" w:evenVBand="0" w:oddHBand="0" w:evenHBand="0" w:firstRowFirstColumn="0" w:firstRowLastColumn="0" w:lastRowFirstColumn="0" w:lastRowLastColumn="0"/>
+            </w:pPr>
+            <w:r>
+              <w:t>Wij zullen uw mening en ervaringen tijdens de procedure belangrijk vinden. Uw suggesties en advies over oplossingen worden zo veel mogelijk rekening mee gehouden.</w:t>
+            </w:r>
+          </w:p>
+        </w:tc>
+        <w:tc>
+          <w:tcPr>
+            <w:tcW w:w="2254" w:type="dxa"/>
+          </w:tcPr>
+          <w:p>
+            <w:pPr>
+              <w:cnfStyle w:val="000000000000" w:firstRow="0" w:lastRow="0" w:firstColumn="0" w:lastColumn="0" w:oddVBand="0" w:evenVBand="0" w:oddHBand="0" w:evenHBand="0" w:firstRowFirstColumn="0" w:firstRowLastColumn="0" w:lastRowFirstColumn="0" w:lastRowLastColumn="0"/>
+            </w:pPr>
+            <w:r>
+              <w:t>Wij houden u op de hoogte, en zullen luisteren naar uw mening over het project, maar kunnen niet garanderen dat het de uiteindelijke beslissing beinvloed.</w:t>
+            </w:r>
+          </w:p>
+        </w:tc>
+        <w:tc>
+          <w:tcPr>
+            <w:tcW w:w="2254" w:type="dxa"/>
+          </w:tcPr>
+          <w:p>
+            <w:pPr>
+              <w:cnfStyle w:val="000000000000" w:firstRow="0" w:lastRow="0" w:firstColumn="0" w:lastColumn="0" w:oddVBand="0" w:evenVBand="0" w:oddHBand="0" w:evenHBand="0" w:firstRowFirstColumn="0" w:firstRowLastColumn="0" w:lastRowFirstColumn="0" w:lastRowLastColumn="0"/>
+            </w:pPr>
+            <w:r>
+              <w:t>Wij houden u op de hoogte, maar zullen uw mening niet vragen en hiermee geen rekening mee houden.</w:t>
+            </w:r>
+          </w:p>
+        </w:tc>
+      </w:tr>
+      <w:tr>
+        <w:trPr>
+          <w:cnfStyle w:val="000000100000" w:firstRow="0" w:lastRow="0" w:firstColumn="0" w:lastColumn="0" w:oddVBand="0" w:evenVBand="0" w:oddHBand="1" w:evenHBand="0" w:firstRowFirstColumn="0" w:firstRowLastColumn="0" w:lastRowFirstColumn="0" w:lastRowLastColumn="0"/>
+        </w:trPr>
+        <w:tc>
+          <w:tcPr>
+            <w:cnfStyle w:val="001000000000" w:firstRow="0" w:lastRow="0" w:firstColumn="1" w:lastColumn="0" w:oddVBand="0" w:evenVBand="0" w:oddHBand="0" w:evenHBand="0" w:firstRowFirstColumn="0" w:firstRowLastColumn="0" w:lastRowFirstColumn="0" w:lastRowLastColumn="0"/>
+            <w:tcW w:w="2254" w:type="dxa"/>
+          </w:tcPr>
+          <w:p>
+            <w:pPr>
+              <w:rPr>
+                <w:b w:val="0"/>
+                <w:bCs w:val="0"/>
+              </w:rPr>
+            </w:pPr>
+            <w:r>
+              <w:rPr>
+                <w:b w:val="0"/>
+                <w:bCs w:val="0"/>
+              </w:rPr>
+              <w:t>Voorbeelden:</w:t>
+            </w:r>
+          </w:p>
+        </w:tc>
+        <w:tc>
+          <w:tcPr>
+            <w:tcW w:w="2254" w:type="dxa"/>
+          </w:tcPr>
+          <w:p>
+            <w:pPr>
+              <w:cnfStyle w:val="000000100000" w:firstRow="0" w:lastRow="0" w:firstColumn="0" w:lastColumn="0" w:oddVBand="0" w:evenVBand="0" w:oddHBand="1" w:evenHBand="0" w:firstRowFirstColumn="0" w:firstRowLastColumn="0" w:lastRowFirstColumn="0" w:lastRowLastColumn="0"/>
+            </w:pPr>
+            <w:r>
+              <w:t>Voorbeelden:</w:t>
+            </w:r>
+          </w:p>
+        </w:tc>
+        <w:tc>
+          <w:tcPr>
+            <w:tcW w:w="2254" w:type="dxa"/>
+          </w:tcPr>
+          <w:p>
+            <w:pPr>
+              <w:cnfStyle w:val="000000100000" w:firstRow="0" w:lastRow="0" w:firstColumn="0" w:lastColumn="0" w:oddVBand="0" w:evenVBand="0" w:oddHBand="1" w:evenHBand="0" w:firstRowFirstColumn="0" w:firstRowLastColumn="0" w:lastRowFirstColumn="0" w:lastRowLastColumn="0"/>
+            </w:pPr>
+            <w:r>
+              <w:t>Voorbeelden:</w:t>
+            </w:r>
+          </w:p>
+        </w:tc>
+        <w:tc>
+          <w:tcPr>
+            <w:tcW w:w="2254" w:type="dxa"/>
+          </w:tcPr>
+          <w:p>
+            <w:pPr>
+              <w:cnfStyle w:val="000000100000" w:firstRow="0" w:lastRow="0" w:firstColumn="0" w:lastColumn="0" w:oddVBand="0" w:evenVBand="0" w:oddHBand="1" w:evenHBand="0" w:firstRowFirstColumn="0" w:firstRowLastColumn="0" w:lastRowFirstColumn="0" w:lastRowLastColumn="0"/>
+            </w:pPr>
+            <w:r>
+              <w:t>Voorbeelden:</w:t>
+            </w:r>
+          </w:p>
+        </w:tc>
+      </w:tr>
+      <w:tr>
+        <w:tc>
+          <w:tcPr>
+            <w:cnfStyle w:val="001000000000" w:firstRow="0" w:lastRow="0" w:firstColumn="1" w:lastColumn="0" w:oddVBand="0" w:evenVBand="0" w:oddHBand="0" w:evenHBand="0" w:firstRowFirstColumn="0" w:firstRowLastColumn="0" w:lastRowFirstColumn="0" w:lastRowLastColumn="0"/>
+            <w:tcW w:w="2254" w:type="dxa"/>
+          </w:tcPr>
+          <w:p>
+            <w:pPr>
+              <w:rPr>
+                <w:b w:val="0"/>
+                <w:bCs w:val="0"/>
+              </w:rPr>
+            </w:pPr>
+            <w:r>
+              <w:rPr>
+                <w:b w:val="0"/>
+                <w:bCs w:val="0"/>
+              </w:rPr>
+              <w:t>Gedelegeerde besluiten, Stemmingen</w:t>
+            </w:r>
+          </w:p>
+        </w:tc>
+        <w:tc>
+          <w:tcPr>
+            <w:tcW w:w="2254" w:type="dxa"/>
+          </w:tcPr>
+          <w:p>
+            <w:pPr>
+              <w:cnfStyle w:val="000000000000" w:firstRow="0" w:lastRow="0" w:firstColumn="0" w:lastColumn="0" w:oddVBand="0" w:evenVBand="0" w:oddHBand="0" w:evenHBand="0" w:firstRowFirstColumn="0" w:firstRowLastColumn="0" w:lastRowFirstColumn="0" w:lastRowLastColumn="0"/>
+            </w:pPr>
+            <w:r>
+              <w:t>Participatieve besluitvorming, Consensusvorming</w:t>
+            </w:r>
+          </w:p>
+        </w:tc>
+        <w:tc>
+          <w:tcPr>
+            <w:tcW w:w="2254" w:type="dxa"/>
+          </w:tcPr>
+          <w:p>
+            <w:pPr>
+              <w:cnfStyle w:val="000000000000" w:firstRow="0" w:lastRow="0" w:firstColumn="0" w:lastColumn="0" w:oddVBand="0" w:evenVBand="0" w:oddHBand="0" w:evenHBand="0" w:firstRowFirstColumn="0" w:firstRowLastColumn="0" w:lastRowFirstColumn="0" w:lastRowLastColumn="0"/>
+            </w:pPr>
+            <w:r>
+              <w:t>Bevragingen,</w:t>
+            </w:r>
+          </w:p>
+          <w:p>
+            <w:pPr>
+              <w:cnfStyle w:val="000000000000" w:firstRow="0" w:lastRow="0" w:firstColumn="0" w:lastColumn="0" w:oddVBand="0" w:evenVBand="0" w:oddHBand="0" w:evenHBand="0" w:firstRowFirstColumn="0" w:firstRowLastColumn="0" w:lastRowFirstColumn="0" w:lastRowLastColumn="0"/>
+            </w:pPr>
+            <w:r>
+              <w:t>Enquetes</w:t>
+            </w:r>
+          </w:p>
+        </w:tc>
+        <w:tc>
+          <w:tcPr>
+            <w:tcW w:w="2254" w:type="dxa"/>
+          </w:tcPr>
+          <w:p>
+            <w:pPr>
+              <w:cnfStyle w:val="000000000000" w:firstRow="0" w:lastRow="0" w:firstColumn="0" w:lastColumn="0" w:oddVBand="0" w:evenVBand="0" w:oddHBand="0" w:evenHBand="0" w:firstRowFirstColumn="0" w:firstRowLastColumn="0" w:lastRowFirstColumn="0" w:lastRowLastColumn="0"/>
+            </w:pPr>
+            <w:r>
+              <w:t>Nieuwsbrieven</w:t>
+            </w:r>
+          </w:p>
+        </w:tc>
+      </w:tr>
+    </w:tbl>
+    <w:p/>
     <w:p>
       <w:pPr>
         <w:pStyle w:val="Heading1"/>
@@ -3326,7 +3790,7 @@
       </w:pPr>
     </w:p>
     <w:sectPr>
-      <w:footerReference w:type="default" r:id="rId10"/>
+      <w:footerReference w:type="default" r:id="rId9"/>
       <w:pgSz w:w="11906" w:h="16838"/>
       <w:pgMar w:top="1440" w:right="1440" w:bottom="1440" w:left="1440" w:header="708" w:footer="708" w:gutter="0"/>
       <w:pgNumType w:start="0"/>

</xml_diff>